<commit_message>
Prepare examples for v1.15.0
</commit_message>
<xml_diff>
--- a/document/doc-to-pdf/headers_footers.docx
+++ b/document/doc-to-pdf/headers_footers.docx
@@ -88,38 +88,30 @@
         <w:pStyle w:val="Heading1"/>
         <w:spacing w:before="120"/>
         <w:rPr>
+          <w:rFonts w:ascii="Helvetica" w:hAnsi="Helvetica"/>
           <w:lang w:val="en-US"/>
         </w:rPr>
       </w:pPr>
       <w:r>
         <w:rPr>
-          <w:lang w:val="en-US"/>
-        </w:rPr>
-        <w:t xml:space="preserve">Hi, I am </w:t>
-      </w:r>
-      <w:r>
-        <w:rPr>
-          <w:lang w:val="en-US"/>
-        </w:rPr>
-        <w:t xml:space="preserve">the </w:t>
-      </w:r>
-      <w:r>
-        <w:rPr>
+          <w:rFonts w:ascii="Helvetica" w:hAnsi="Helvetica"/>
+          <w:lang w:val="en-US"/>
+        </w:rPr>
+        <w:t xml:space="preserve">Hi, I am the </w:t>
+      </w:r>
+      <w:r>
+        <w:rPr>
+          <w:rFonts w:ascii="Helvetica" w:hAnsi="Helvetica"/>
           <w:lang w:val="en-US"/>
         </w:rPr>
         <w:t>second</w:t>
       </w:r>
       <w:r>
         <w:rPr>
-          <w:lang w:val="en-US"/>
-        </w:rPr>
-        <w:t xml:space="preserve"> </w:t>
-      </w:r>
-      <w:r>
-        <w:rPr>
-          <w:lang w:val="en-US"/>
-        </w:rPr>
-        <w:t>paragraph</w:t>
+          <w:rFonts w:ascii="Helvetica" w:hAnsi="Helvetica"/>
+          <w:lang w:val="en-US"/>
+        </w:rPr>
+        <w:t xml:space="preserve"> paragraph</w:t>
       </w:r>
       <w:r>
         <w:rPr>
@@ -452,6 +444,7 @@
       <w:pPr>
         <w:pStyle w:val="EndnoteText"/>
         <w:rPr>
+          <w:rFonts w:ascii="Helvetica" w:hAnsi="Helvetica"/>
           <w:sz w:val="40"/>
           <w:szCs w:val="40"/>
           <w:lang w:val="en-US"/>
@@ -460,32 +453,40 @@
       <w:r>
         <w:rPr>
           <w:rStyle w:val="EndnoteReference"/>
+          <w:rFonts w:ascii="Helvetica" w:hAnsi="Helvetica"/>
         </w:rPr>
         <w:endnoteRef/>
       </w:r>
       <w:r>
+        <w:rPr>
+          <w:rFonts w:ascii="Helvetica" w:hAnsi="Helvetica"/>
+        </w:rPr>
         <w:t xml:space="preserve"> </w:t>
       </w:r>
       <w:r>
         <w:rPr>
+          <w:rFonts w:ascii="Helvetica" w:hAnsi="Helvetica"/>
           <w:lang w:val="en-US"/>
         </w:rPr>
         <w:t>H</w:t>
       </w:r>
       <w:r>
         <w:rPr>
+          <w:rFonts w:ascii="Helvetica" w:hAnsi="Helvetica"/>
           <w:lang w:val="en-US"/>
         </w:rPr>
         <w:t>i</w:t>
       </w:r>
       <w:r>
         <w:rPr>
+          <w:rFonts w:ascii="Helvetica" w:hAnsi="Helvetica"/>
           <w:lang w:val="en-US"/>
         </w:rPr>
         <w:t xml:space="preserve">, I </w:t>
       </w:r>
       <w:r>
         <w:rPr>
+          <w:rFonts w:ascii="Helvetica" w:hAnsi="Helvetica"/>
           <w:sz w:val="28"/>
           <w:szCs w:val="28"/>
           <w:lang w:val="en-US"/>
@@ -497,17 +498,20 @@
       <w:pPr>
         <w:pStyle w:val="EndnoteText"/>
         <w:rPr>
+          <w:rFonts w:ascii="Helvetica" w:hAnsi="Helvetica"/>
           <w:lang w:val="en-US"/>
         </w:rPr>
       </w:pPr>
       <w:r>
         <w:rPr>
+          <w:rFonts w:ascii="Helvetica" w:hAnsi="Helvetica"/>
           <w:lang w:val="en-US"/>
         </w:rPr>
         <w:t>Se</w:t>
       </w:r>
       <w:r>
         <w:rPr>
+          <w:rFonts w:ascii="Helvetica" w:hAnsi="Helvetica"/>
           <w:color w:val="FF0000"/>
           <w:lang w:val="en-US"/>
         </w:rPr>
@@ -515,6 +519,7 @@
       </w:r>
       <w:r>
         <w:rPr>
+          <w:rFonts w:ascii="Helvetica" w:hAnsi="Helvetica"/>
           <w:b/>
           <w:bCs/>
           <w:color w:val="FF0000"/>
@@ -524,6 +529,7 @@
       </w:r>
       <w:r>
         <w:rPr>
+          <w:rFonts w:ascii="Helvetica" w:hAnsi="Helvetica"/>
           <w:b/>
           <w:bCs/>
           <w:i/>
@@ -534,6 +540,7 @@
       </w:r>
       <w:r>
         <w:rPr>
+          <w:rFonts w:ascii="Helvetica" w:hAnsi="Helvetica"/>
           <w:i/>
           <w:iCs/>
           <w:color w:val="5B9BD5" w:themeColor="accent5"/>
@@ -543,6 +550,7 @@
       </w:r>
       <w:r>
         <w:rPr>
+          <w:rFonts w:ascii="Helvetica" w:hAnsi="Helvetica"/>
           <w:color w:val="5B9BD5" w:themeColor="accent5"/>
           <w:lang w:val="en-US"/>
         </w:rPr>
@@ -550,6 +558,7 @@
       </w:r>
       <w:r>
         <w:rPr>
+          <w:rFonts w:ascii="Helvetica" w:hAnsi="Helvetica"/>
           <w:lang w:val="en-US"/>
         </w:rPr>
         <w:t>ne</w:t>
@@ -561,32 +570,40 @@
       <w:pPr>
         <w:pStyle w:val="EndnoteText"/>
         <w:rPr>
+          <w:rFonts w:ascii="Helvetica" w:hAnsi="Helvetica"/>
           <w:lang w:val="en-US"/>
         </w:rPr>
       </w:pPr>
       <w:r>
         <w:rPr>
           <w:rStyle w:val="EndnoteReference"/>
+          <w:rFonts w:ascii="Helvetica" w:hAnsi="Helvetica"/>
         </w:rPr>
         <w:endnoteRef/>
       </w:r>
       <w:r>
+        <w:rPr>
+          <w:rFonts w:ascii="Helvetica" w:hAnsi="Helvetica"/>
+        </w:rPr>
         <w:t xml:space="preserve"> </w:t>
       </w:r>
       <w:r>
         <w:rPr>
+          <w:rFonts w:ascii="Helvetica" w:hAnsi="Helvetica"/>
           <w:lang w:val="en-US"/>
         </w:rPr>
         <w:t xml:space="preserve">HI, I am </w:t>
       </w:r>
       <w:r>
         <w:rPr>
+          <w:rFonts w:ascii="Helvetica" w:hAnsi="Helvetica"/>
           <w:lang w:val="en-US"/>
         </w:rPr>
         <w:t>the 2</w:t>
       </w:r>
       <w:r>
         <w:rPr>
+          <w:rFonts w:ascii="Helvetica" w:hAnsi="Helvetica"/>
           <w:vertAlign w:val="superscript"/>
           <w:lang w:val="en-US"/>
         </w:rPr>
@@ -594,12 +611,14 @@
       </w:r>
       <w:r>
         <w:rPr>
+          <w:rFonts w:ascii="Helvetica" w:hAnsi="Helvetica"/>
           <w:lang w:val="en-US"/>
         </w:rPr>
         <w:t xml:space="preserve"> </w:t>
       </w:r>
       <w:r>
         <w:rPr>
+          <w:rFonts w:ascii="Helvetica" w:hAnsi="Helvetica"/>
           <w:lang w:val="en-US"/>
         </w:rPr>
         <w:t>endnote</w:t>
@@ -617,14 +636,19 @@
       <w:r>
         <w:rPr>
           <w:rStyle w:val="EndnoteReference"/>
+          <w:rFonts w:ascii="Helvetica" w:hAnsi="Helvetica"/>
         </w:rPr>
         <w:endnoteRef/>
       </w:r>
       <w:r>
+        <w:rPr>
+          <w:rFonts w:ascii="Helvetica" w:hAnsi="Helvetica"/>
+        </w:rPr>
         <w:t xml:space="preserve"> </w:t>
       </w:r>
       <w:r>
         <w:rPr>
+          <w:rFonts w:ascii="Helvetica" w:hAnsi="Helvetica"/>
           <w:lang w:val="en-US"/>
         </w:rPr>
         <w:t>I am the third endnote</w:t>
@@ -640,18 +664,20 @@
     <w:pPr>
       <w:pStyle w:val="Footer"/>
       <w:rPr>
+        <w:rFonts w:ascii="Helvetica" w:hAnsi="Helvetica"/>
         <w:lang w:val="en-US"/>
       </w:rPr>
     </w:pPr>
     <w:r>
       <w:rPr>
+        <w:rFonts w:ascii="Helvetica" w:hAnsi="Helvetica"/>
         <w:lang w:val="en-US"/>
       </w:rPr>
       <w:t>I am a f</w:t>
     </w:r>
     <w:r>
       <w:rPr>
-        <w:rFonts w:cs="Times New Roman (Body CS)"/>
+        <w:rFonts w:ascii="Helvetica" w:hAnsi="Helvetica" w:cs="Times New Roman (Body CS)"/>
         <w:sz w:val="40"/>
         <w:lang w:val="en-US"/>
       </w:rPr>
@@ -659,6 +685,7 @@
     </w:r>
     <w:r>
       <w:rPr>
+        <w:rFonts w:ascii="Helvetica" w:hAnsi="Helvetica"/>
         <w:lang w:val="en-US"/>
       </w:rPr>
       <w:t>r</w:t>
@@ -688,20 +715,26 @@
       <w:pPr>
         <w:pStyle w:val="FootnoteText"/>
         <w:rPr>
+          <w:rFonts w:ascii="Helvetica" w:hAnsi="Helvetica"/>
           <w:lang w:val="en-US"/>
         </w:rPr>
       </w:pPr>
       <w:r>
         <w:rPr>
           <w:rStyle w:val="FootnoteReference"/>
+          <w:rFonts w:ascii="Helvetica" w:hAnsi="Helvetica"/>
         </w:rPr>
         <w:footnoteRef/>
       </w:r>
       <w:r>
+        <w:rPr>
+          <w:rFonts w:ascii="Helvetica" w:hAnsi="Helvetica"/>
+        </w:rPr>
         <w:t xml:space="preserve"> </w:t>
       </w:r>
       <w:r>
         <w:rPr>
+          <w:rFonts w:ascii="Helvetica" w:hAnsi="Helvetica"/>
           <w:lang w:val="en-US"/>
         </w:rPr>
         <w:t>Footnote text 1</w:t>
@@ -719,14 +752,19 @@
       <w:r>
         <w:rPr>
           <w:rStyle w:val="FootnoteReference"/>
+          <w:rFonts w:ascii="Helvetica" w:hAnsi="Helvetica"/>
         </w:rPr>
         <w:footnoteRef/>
       </w:r>
       <w:r>
+        <w:rPr>
+          <w:rFonts w:ascii="Helvetica" w:hAnsi="Helvetica"/>
+        </w:rPr>
         <w:t xml:space="preserve"> </w:t>
       </w:r>
       <w:r>
         <w:rPr>
+          <w:rFonts w:ascii="Helvetica" w:hAnsi="Helvetica"/>
           <w:lang w:val="en-US"/>
         </w:rPr>
         <w:t>Footnote text 2</w:t>
@@ -744,18 +782,20 @@
       <w:spacing w:before="240"/>
       <w:ind w:left="1701"/>
       <w:rPr>
+        <w:rFonts w:ascii="Helvetica" w:hAnsi="Helvetica"/>
         <w:lang w:val="en-US"/>
       </w:rPr>
     </w:pPr>
     <w:r>
       <w:rPr>
+        <w:rFonts w:ascii="Helvetica" w:hAnsi="Helvetica"/>
         <w:lang w:val="en-US"/>
       </w:rPr>
       <w:t xml:space="preserve">I </w:t>
     </w:r>
     <w:r>
       <w:rPr>
-        <w:rFonts w:cs="Times New Roman (Body CS)"/>
+        <w:rFonts w:ascii="Helvetica" w:hAnsi="Helvetica" w:cs="Times New Roman (Body CS)"/>
         <w:color w:val="DEEAF6" w:themeColor="accent5" w:themeTint="33"/>
         <w:lang w:val="en-US"/>
       </w:rPr>
@@ -763,7 +803,7 @@
     </w:r>
     <w:r>
       <w:rPr>
-        <w:rFonts w:cs="Times New Roman (Body CS)"/>
+        <w:rFonts w:ascii="Helvetica" w:hAnsi="Helvetica" w:cs="Times New Roman (Body CS)"/>
         <w:lang w:val="en-US"/>
       </w:rPr>
       <w:t>header</w:t>

</xml_diff>

<commit_message>
Prepare examples for v1.15.0 (#16)
</commit_message>
<xml_diff>
--- a/document/doc-to-pdf/headers_footers.docx
+++ b/document/doc-to-pdf/headers_footers.docx
@@ -88,38 +88,30 @@
         <w:pStyle w:val="Heading1"/>
         <w:spacing w:before="120"/>
         <w:rPr>
+          <w:rFonts w:ascii="Helvetica" w:hAnsi="Helvetica"/>
           <w:lang w:val="en-US"/>
         </w:rPr>
       </w:pPr>
       <w:r>
         <w:rPr>
-          <w:lang w:val="en-US"/>
-        </w:rPr>
-        <w:t xml:space="preserve">Hi, I am </w:t>
-      </w:r>
-      <w:r>
-        <w:rPr>
-          <w:lang w:val="en-US"/>
-        </w:rPr>
-        <w:t xml:space="preserve">the </w:t>
-      </w:r>
-      <w:r>
-        <w:rPr>
+          <w:rFonts w:ascii="Helvetica" w:hAnsi="Helvetica"/>
+          <w:lang w:val="en-US"/>
+        </w:rPr>
+        <w:t xml:space="preserve">Hi, I am the </w:t>
+      </w:r>
+      <w:r>
+        <w:rPr>
+          <w:rFonts w:ascii="Helvetica" w:hAnsi="Helvetica"/>
           <w:lang w:val="en-US"/>
         </w:rPr>
         <w:t>second</w:t>
       </w:r>
       <w:r>
         <w:rPr>
-          <w:lang w:val="en-US"/>
-        </w:rPr>
-        <w:t xml:space="preserve"> </w:t>
-      </w:r>
-      <w:r>
-        <w:rPr>
-          <w:lang w:val="en-US"/>
-        </w:rPr>
-        <w:t>paragraph</w:t>
+          <w:rFonts w:ascii="Helvetica" w:hAnsi="Helvetica"/>
+          <w:lang w:val="en-US"/>
+        </w:rPr>
+        <w:t xml:space="preserve"> paragraph</w:t>
       </w:r>
       <w:r>
         <w:rPr>
@@ -452,6 +444,7 @@
       <w:pPr>
         <w:pStyle w:val="EndnoteText"/>
         <w:rPr>
+          <w:rFonts w:ascii="Helvetica" w:hAnsi="Helvetica"/>
           <w:sz w:val="40"/>
           <w:szCs w:val="40"/>
           <w:lang w:val="en-US"/>
@@ -460,32 +453,40 @@
       <w:r>
         <w:rPr>
           <w:rStyle w:val="EndnoteReference"/>
+          <w:rFonts w:ascii="Helvetica" w:hAnsi="Helvetica"/>
         </w:rPr>
         <w:endnoteRef/>
       </w:r>
       <w:r>
+        <w:rPr>
+          <w:rFonts w:ascii="Helvetica" w:hAnsi="Helvetica"/>
+        </w:rPr>
         <w:t xml:space="preserve"> </w:t>
       </w:r>
       <w:r>
         <w:rPr>
+          <w:rFonts w:ascii="Helvetica" w:hAnsi="Helvetica"/>
           <w:lang w:val="en-US"/>
         </w:rPr>
         <w:t>H</w:t>
       </w:r>
       <w:r>
         <w:rPr>
+          <w:rFonts w:ascii="Helvetica" w:hAnsi="Helvetica"/>
           <w:lang w:val="en-US"/>
         </w:rPr>
         <w:t>i</w:t>
       </w:r>
       <w:r>
         <w:rPr>
+          <w:rFonts w:ascii="Helvetica" w:hAnsi="Helvetica"/>
           <w:lang w:val="en-US"/>
         </w:rPr>
         <w:t xml:space="preserve">, I </w:t>
       </w:r>
       <w:r>
         <w:rPr>
+          <w:rFonts w:ascii="Helvetica" w:hAnsi="Helvetica"/>
           <w:sz w:val="28"/>
           <w:szCs w:val="28"/>
           <w:lang w:val="en-US"/>
@@ -497,17 +498,20 @@
       <w:pPr>
         <w:pStyle w:val="EndnoteText"/>
         <w:rPr>
+          <w:rFonts w:ascii="Helvetica" w:hAnsi="Helvetica"/>
           <w:lang w:val="en-US"/>
         </w:rPr>
       </w:pPr>
       <w:r>
         <w:rPr>
+          <w:rFonts w:ascii="Helvetica" w:hAnsi="Helvetica"/>
           <w:lang w:val="en-US"/>
         </w:rPr>
         <w:t>Se</w:t>
       </w:r>
       <w:r>
         <w:rPr>
+          <w:rFonts w:ascii="Helvetica" w:hAnsi="Helvetica"/>
           <w:color w:val="FF0000"/>
           <w:lang w:val="en-US"/>
         </w:rPr>
@@ -515,6 +519,7 @@
       </w:r>
       <w:r>
         <w:rPr>
+          <w:rFonts w:ascii="Helvetica" w:hAnsi="Helvetica"/>
           <w:b/>
           <w:bCs/>
           <w:color w:val="FF0000"/>
@@ -524,6 +529,7 @@
       </w:r>
       <w:r>
         <w:rPr>
+          <w:rFonts w:ascii="Helvetica" w:hAnsi="Helvetica"/>
           <w:b/>
           <w:bCs/>
           <w:i/>
@@ -534,6 +540,7 @@
       </w:r>
       <w:r>
         <w:rPr>
+          <w:rFonts w:ascii="Helvetica" w:hAnsi="Helvetica"/>
           <w:i/>
           <w:iCs/>
           <w:color w:val="5B9BD5" w:themeColor="accent5"/>
@@ -543,6 +550,7 @@
       </w:r>
       <w:r>
         <w:rPr>
+          <w:rFonts w:ascii="Helvetica" w:hAnsi="Helvetica"/>
           <w:color w:val="5B9BD5" w:themeColor="accent5"/>
           <w:lang w:val="en-US"/>
         </w:rPr>
@@ -550,6 +558,7 @@
       </w:r>
       <w:r>
         <w:rPr>
+          <w:rFonts w:ascii="Helvetica" w:hAnsi="Helvetica"/>
           <w:lang w:val="en-US"/>
         </w:rPr>
         <w:t>ne</w:t>
@@ -561,32 +570,40 @@
       <w:pPr>
         <w:pStyle w:val="EndnoteText"/>
         <w:rPr>
+          <w:rFonts w:ascii="Helvetica" w:hAnsi="Helvetica"/>
           <w:lang w:val="en-US"/>
         </w:rPr>
       </w:pPr>
       <w:r>
         <w:rPr>
           <w:rStyle w:val="EndnoteReference"/>
+          <w:rFonts w:ascii="Helvetica" w:hAnsi="Helvetica"/>
         </w:rPr>
         <w:endnoteRef/>
       </w:r>
       <w:r>
+        <w:rPr>
+          <w:rFonts w:ascii="Helvetica" w:hAnsi="Helvetica"/>
+        </w:rPr>
         <w:t xml:space="preserve"> </w:t>
       </w:r>
       <w:r>
         <w:rPr>
+          <w:rFonts w:ascii="Helvetica" w:hAnsi="Helvetica"/>
           <w:lang w:val="en-US"/>
         </w:rPr>
         <w:t xml:space="preserve">HI, I am </w:t>
       </w:r>
       <w:r>
         <w:rPr>
+          <w:rFonts w:ascii="Helvetica" w:hAnsi="Helvetica"/>
           <w:lang w:val="en-US"/>
         </w:rPr>
         <w:t>the 2</w:t>
       </w:r>
       <w:r>
         <w:rPr>
+          <w:rFonts w:ascii="Helvetica" w:hAnsi="Helvetica"/>
           <w:vertAlign w:val="superscript"/>
           <w:lang w:val="en-US"/>
         </w:rPr>
@@ -594,12 +611,14 @@
       </w:r>
       <w:r>
         <w:rPr>
+          <w:rFonts w:ascii="Helvetica" w:hAnsi="Helvetica"/>
           <w:lang w:val="en-US"/>
         </w:rPr>
         <w:t xml:space="preserve"> </w:t>
       </w:r>
       <w:r>
         <w:rPr>
+          <w:rFonts w:ascii="Helvetica" w:hAnsi="Helvetica"/>
           <w:lang w:val="en-US"/>
         </w:rPr>
         <w:t>endnote</w:t>
@@ -617,14 +636,19 @@
       <w:r>
         <w:rPr>
           <w:rStyle w:val="EndnoteReference"/>
+          <w:rFonts w:ascii="Helvetica" w:hAnsi="Helvetica"/>
         </w:rPr>
         <w:endnoteRef/>
       </w:r>
       <w:r>
+        <w:rPr>
+          <w:rFonts w:ascii="Helvetica" w:hAnsi="Helvetica"/>
+        </w:rPr>
         <w:t xml:space="preserve"> </w:t>
       </w:r>
       <w:r>
         <w:rPr>
+          <w:rFonts w:ascii="Helvetica" w:hAnsi="Helvetica"/>
           <w:lang w:val="en-US"/>
         </w:rPr>
         <w:t>I am the third endnote</w:t>
@@ -640,18 +664,20 @@
     <w:pPr>
       <w:pStyle w:val="Footer"/>
       <w:rPr>
+        <w:rFonts w:ascii="Helvetica" w:hAnsi="Helvetica"/>
         <w:lang w:val="en-US"/>
       </w:rPr>
     </w:pPr>
     <w:r>
       <w:rPr>
+        <w:rFonts w:ascii="Helvetica" w:hAnsi="Helvetica"/>
         <w:lang w:val="en-US"/>
       </w:rPr>
       <w:t>I am a f</w:t>
     </w:r>
     <w:r>
       <w:rPr>
-        <w:rFonts w:cs="Times New Roman (Body CS)"/>
+        <w:rFonts w:ascii="Helvetica" w:hAnsi="Helvetica" w:cs="Times New Roman (Body CS)"/>
         <w:sz w:val="40"/>
         <w:lang w:val="en-US"/>
       </w:rPr>
@@ -659,6 +685,7 @@
     </w:r>
     <w:r>
       <w:rPr>
+        <w:rFonts w:ascii="Helvetica" w:hAnsi="Helvetica"/>
         <w:lang w:val="en-US"/>
       </w:rPr>
       <w:t>r</w:t>
@@ -688,20 +715,26 @@
       <w:pPr>
         <w:pStyle w:val="FootnoteText"/>
         <w:rPr>
+          <w:rFonts w:ascii="Helvetica" w:hAnsi="Helvetica"/>
           <w:lang w:val="en-US"/>
         </w:rPr>
       </w:pPr>
       <w:r>
         <w:rPr>
           <w:rStyle w:val="FootnoteReference"/>
+          <w:rFonts w:ascii="Helvetica" w:hAnsi="Helvetica"/>
         </w:rPr>
         <w:footnoteRef/>
       </w:r>
       <w:r>
+        <w:rPr>
+          <w:rFonts w:ascii="Helvetica" w:hAnsi="Helvetica"/>
+        </w:rPr>
         <w:t xml:space="preserve"> </w:t>
       </w:r>
       <w:r>
         <w:rPr>
+          <w:rFonts w:ascii="Helvetica" w:hAnsi="Helvetica"/>
           <w:lang w:val="en-US"/>
         </w:rPr>
         <w:t>Footnote text 1</w:t>
@@ -719,14 +752,19 @@
       <w:r>
         <w:rPr>
           <w:rStyle w:val="FootnoteReference"/>
+          <w:rFonts w:ascii="Helvetica" w:hAnsi="Helvetica"/>
         </w:rPr>
         <w:footnoteRef/>
       </w:r>
       <w:r>
+        <w:rPr>
+          <w:rFonts w:ascii="Helvetica" w:hAnsi="Helvetica"/>
+        </w:rPr>
         <w:t xml:space="preserve"> </w:t>
       </w:r>
       <w:r>
         <w:rPr>
+          <w:rFonts w:ascii="Helvetica" w:hAnsi="Helvetica"/>
           <w:lang w:val="en-US"/>
         </w:rPr>
         <w:t>Footnote text 2</w:t>
@@ -744,18 +782,20 @@
       <w:spacing w:before="240"/>
       <w:ind w:left="1701"/>
       <w:rPr>
+        <w:rFonts w:ascii="Helvetica" w:hAnsi="Helvetica"/>
         <w:lang w:val="en-US"/>
       </w:rPr>
     </w:pPr>
     <w:r>
       <w:rPr>
+        <w:rFonts w:ascii="Helvetica" w:hAnsi="Helvetica"/>
         <w:lang w:val="en-US"/>
       </w:rPr>
       <w:t xml:space="preserve">I </w:t>
     </w:r>
     <w:r>
       <w:rPr>
-        <w:rFonts w:cs="Times New Roman (Body CS)"/>
+        <w:rFonts w:ascii="Helvetica" w:hAnsi="Helvetica" w:cs="Times New Roman (Body CS)"/>
         <w:color w:val="DEEAF6" w:themeColor="accent5" w:themeTint="33"/>
         <w:lang w:val="en-US"/>
       </w:rPr>
@@ -763,7 +803,7 @@
     </w:r>
     <w:r>
       <w:rPr>
-        <w:rFonts w:cs="Times New Roman (Body CS)"/>
+        <w:rFonts w:ascii="Helvetica" w:hAnsi="Helvetica" w:cs="Times New Roman (Body CS)"/>
         <w:lang w:val="en-US"/>
       </w:rPr>
       <w:t>header</w:t>

</xml_diff>